<commit_message>
FEAT: Student 4 entities, constraints and sample data
</commit_message>
<xml_diff>
--- a/reports/Student #4/04 - Requirements - Student #4.docx
+++ b/reports/Student #4/04 - Requirements - Student #4.docx
@@ -248,7 +248,7 @@
                     <w:rFonts w:asciiTheme="majorHAnsi" w:hAnsiTheme="majorHAnsi" w:cstheme="majorBidi"/>
                     <w:lang w:val="pt-PT"/>
                   </w:rPr>
-                  <w:t xml:space="preserve"> https://github.com/DP2-2024-2025-C1-009/Acme-ANS-D01</w:t>
+                  <w:t xml:space="preserve"> https://github.com/DP2-2024-2025-C1-009/Acme-ANS-D02</w:t>
                 </w:r>
               </w:sdtContent>
             </w:sdt>
@@ -457,12 +457,28 @@
                   </w:rPr>
                   <w:t xml:space="preserve"> </w:t>
                 </w:r>
+                <w:proofErr w:type="spellStart"/>
                 <w:r>
                   <w:rPr>
                     <w:rFonts w:asciiTheme="majorHAnsi" w:hAnsiTheme="majorHAnsi" w:cstheme="majorHAnsi"/>
                   </w:rPr>
-                  <w:t>Carreño Mariño</w:t>
+                  <w:t>Carreño</w:t>
                 </w:r>
+                <w:proofErr w:type="spellEnd"/>
+                <w:r>
+                  <w:rPr>
+                    <w:rFonts w:asciiTheme="majorHAnsi" w:hAnsiTheme="majorHAnsi" w:cstheme="majorHAnsi"/>
+                  </w:rPr>
+                  <w:t xml:space="preserve"> </w:t>
+                </w:r>
+                <w:proofErr w:type="spellStart"/>
+                <w:r>
+                  <w:rPr>
+                    <w:rFonts w:asciiTheme="majorHAnsi" w:hAnsiTheme="majorHAnsi" w:cstheme="majorHAnsi"/>
+                  </w:rPr>
+                  <w:t>Mariño</w:t>
+                </w:r>
+                <w:proofErr w:type="spellEnd"/>
                 <w:r>
                   <w:rPr>
                     <w:rFonts w:asciiTheme="majorHAnsi" w:hAnsiTheme="majorHAnsi" w:cstheme="majorHAnsi"/>
@@ -1323,7 +1339,13 @@
         </w:sdtPr>
         <w:sdtContent>
           <w:r>
-            <w:t xml:space="preserve">    </w:t>
+            <w:t xml:space="preserve"> </w:t>
+          </w:r>
+          <w:r>
+            <w:t xml:space="preserve"> X</w:t>
+          </w:r>
+          <w:r>
+            <w:t xml:space="preserve">   </w:t>
           </w:r>
         </w:sdtContent>
       </w:sdt>
@@ -1492,7 +1514,13 @@
         </w:sdtPr>
         <w:sdtContent>
           <w:r>
-            <w:t xml:space="preserve">    </w:t>
+            <w:t xml:space="preserve"> </w:t>
+          </w:r>
+          <w:r>
+            <w:t>X</w:t>
+          </w:r>
+          <w:r>
+            <w:t xml:space="preserve">   </w:t>
           </w:r>
         </w:sdtContent>
       </w:sdt>
@@ -1698,7 +1726,13 @@
         </w:sdtPr>
         <w:sdtContent>
           <w:r>
-            <w:t xml:space="preserve">    </w:t>
+            <w:t xml:space="preserve"> </w:t>
+          </w:r>
+          <w:r>
+            <w:t>X</w:t>
+          </w:r>
+          <w:r>
+            <w:t xml:space="preserve">   </w:t>
           </w:r>
         </w:sdtContent>
       </w:sdt>
@@ -1902,7 +1936,13 @@
         </w:sdtPr>
         <w:sdtContent>
           <w:r>
-            <w:t xml:space="preserve">    </w:t>
+            <w:t xml:space="preserve"> </w:t>
+          </w:r>
+          <w:r>
+            <w:t>X</w:t>
+          </w:r>
+          <w:r>
+            <w:t xml:space="preserve">   </w:t>
           </w:r>
         </w:sdtContent>
       </w:sdt>
@@ -1953,7 +1993,13 @@
         </w:sdtPr>
         <w:sdtContent>
           <w:r>
-            <w:t xml:space="preserve">    </w:t>
+            <w:t xml:space="preserve"> </w:t>
+          </w:r>
+          <w:r>
+            <w:t xml:space="preserve"> X</w:t>
+          </w:r>
+          <w:r>
+            <w:t xml:space="preserve">   </w:t>
           </w:r>
         </w:sdtContent>
       </w:sdt>
@@ -3280,7 +3326,19 @@
             <w:rPr>
               <w:lang w:val="en-US"/>
             </w:rPr>
-            <w:t xml:space="preserve">    </w:t>
+            <w:t xml:space="preserve"> </w:t>
+          </w:r>
+          <w:r>
+            <w:rPr>
+              <w:lang w:val="en-US"/>
+            </w:rPr>
+            <w:t xml:space="preserve"> X</w:t>
+          </w:r>
+          <w:r>
+            <w:rPr>
+              <w:lang w:val="en-US"/>
+            </w:rPr>
+            <w:t xml:space="preserve">   </w:t>
           </w:r>
         </w:sdtContent>
       </w:sdt>
@@ -3436,7 +3494,13 @@
         </w:sdtPr>
         <w:sdtContent>
           <w:r>
-            <w:t xml:space="preserve">    </w:t>
+            <w:t xml:space="preserve"> </w:t>
+          </w:r>
+          <w:r>
+            <w:t>X</w:t>
+          </w:r>
+          <w:r>
+            <w:t xml:space="preserve">   </w:t>
           </w:r>
         </w:sdtContent>
       </w:sdt>
@@ -4828,7 +4892,13 @@
         </w:sdtPr>
         <w:sdtContent>
           <w:r>
-            <w:t xml:space="preserve">    </w:t>
+            <w:t xml:space="preserve"> </w:t>
+          </w:r>
+          <w:r>
+            <w:t xml:space="preserve"> X</w:t>
+          </w:r>
+          <w:r>
+            <w:t xml:space="preserve">   </w:t>
           </w:r>
         </w:sdtContent>
       </w:sdt>
@@ -4871,7 +4941,19 @@
             <w:rPr>
               <w:lang w:val="en-US"/>
             </w:rPr>
-            <w:t xml:space="preserve">    </w:t>
+            <w:t xml:space="preserve">  </w:t>
+          </w:r>
+          <w:r>
+            <w:rPr>
+              <w:lang w:val="en-US"/>
+            </w:rPr>
+            <w:t xml:space="preserve">X </w:t>
+          </w:r>
+          <w:r>
+            <w:rPr>
+              <w:lang w:val="en-US"/>
+            </w:rPr>
+            <w:t xml:space="preserve">  </w:t>
           </w:r>
         </w:sdtContent>
       </w:sdt>
@@ -10472,7 +10554,7 @@
     <w:charset w:val="00"/>
     <w:family w:val="swiss"/>
     <w:pitch w:val="variable"/>
-    <w:sig w:usb0="E4002EFF" w:usb1="C200247B" w:usb2="00000009" w:usb3="00000000" w:csb0="000001FF" w:csb1="00000000"/>
+    <w:sig w:usb0="E4002EFF" w:usb1="C000247B" w:usb2="00000009" w:usb3="00000000" w:csb0="000001FF" w:csb1="00000000"/>
   </w:font>
   <w:font w:name="Arial">
     <w:panose1 w:val="020B0604020202020204"/>
@@ -10486,10 +10568,9 @@
     <w:charset w:val="00"/>
     <w:family w:val="swiss"/>
     <w:pitch w:val="variable"/>
-    <w:sig w:usb0="E4002EFF" w:usb1="C200247B" w:usb2="00000009" w:usb3="00000000" w:csb0="000001FF" w:csb1="00000000"/>
+    <w:sig w:usb0="E4002EFF" w:usb1="C000247B" w:usb2="00000009" w:usb3="00000000" w:csb0="000001FF" w:csb1="00000000"/>
   </w:font>
   <w:font w:name="Yu Gothic Light">
-    <w:altName w:val="游ゴシック Light"/>
     <w:panose1 w:val="020B0300000000000000"/>
     <w:charset w:val="80"/>
     <w:family w:val="swiss"/>
@@ -10552,6 +10633,7 @@
     <w:rsidRoot w:val="004D7778"/>
     <w:rsid w:val="00061CE8"/>
     <w:rsid w:val="000F7930"/>
+    <w:rsid w:val="000F7A66"/>
     <w:rsid w:val="001221F0"/>
     <w:rsid w:val="001476FF"/>
     <w:rsid w:val="001543BC"/>
@@ -10573,6 +10655,7 @@
     <w:rsid w:val="008B1087"/>
     <w:rsid w:val="008D6165"/>
     <w:rsid w:val="00953D97"/>
+    <w:rsid w:val="00965AD3"/>
     <w:rsid w:val="00993521"/>
     <w:rsid w:val="009F68FD"/>
     <w:rsid w:val="00A222AC"/>
@@ -10583,9 +10666,11 @@
     <w:rsid w:val="00C42E76"/>
     <w:rsid w:val="00C63AB0"/>
     <w:rsid w:val="00C85C89"/>
+    <w:rsid w:val="00CD0B3D"/>
     <w:rsid w:val="00D00085"/>
     <w:rsid w:val="00D04804"/>
     <w:rsid w:val="00D05269"/>
+    <w:rsid w:val="00D13CA5"/>
     <w:rsid w:val="00D72CB9"/>
     <w:rsid w:val="00E25325"/>
     <w:rsid w:val="00E40CCD"/>

</xml_diff>

<commit_message>
doc: update requirements S4 doc
</commit_message>
<xml_diff>
--- a/reports/Student #4/04 - Requirements - Student #4.docx
+++ b/reports/Student #4/04 - Requirements - Student #4.docx
@@ -4882,6 +4882,9 @@
       </w:pPr>
       <w:sdt>
         <w:sdtPr>
+          <w:rPr>
+            <w:u w:val="single"/>
+          </w:rPr>
           <w:tag w:val="Verdict"/>
           <w:id w:val="-1306844056"/>
           <w:placeholder>
@@ -4892,12 +4895,21 @@
         </w:sdtPr>
         <w:sdtContent>
           <w:r>
+            <w:rPr>
+              <w:u w:val="single"/>
+            </w:rPr>
             <w:t xml:space="preserve"> </w:t>
           </w:r>
           <w:r>
-            <w:t xml:space="preserve"> X</w:t>
+            <w:rPr>
+              <w:u w:val="single"/>
+            </w:rPr>
+            <w:t xml:space="preserve"> </w:t>
           </w:r>
           <w:r>
+            <w:rPr>
+              <w:u w:val="single"/>
+            </w:rPr>
             <w:t xml:space="preserve">   </w:t>
           </w:r>
         </w:sdtContent>
@@ -4947,7 +4959,7 @@
             <w:rPr>
               <w:lang w:val="en-US"/>
             </w:rPr>
-            <w:t xml:space="preserve">X </w:t>
+            <w:t xml:space="preserve"> </w:t>
           </w:r>
           <w:r>
             <w:rPr>
@@ -10571,6 +10583,7 @@
     <w:sig w:usb0="E4002EFF" w:usb1="C000247B" w:usb2="00000009" w:usb3="00000000" w:csb0="000001FF" w:csb1="00000000"/>
   </w:font>
   <w:font w:name="Yu Gothic Light">
+    <w:altName w:val="游ゴシック Light"/>
     <w:panose1 w:val="020B0300000000000000"/>
     <w:charset w:val="80"/>
     <w:family w:val="swiss"/>
@@ -10638,6 +10651,7 @@
     <w:rsid w:val="001476FF"/>
     <w:rsid w:val="001543BC"/>
     <w:rsid w:val="0016738D"/>
+    <w:rsid w:val="00182AD8"/>
     <w:rsid w:val="001865CB"/>
     <w:rsid w:val="00187F92"/>
     <w:rsid w:val="001942D6"/>
@@ -10671,6 +10685,7 @@
     <w:rsid w:val="00D04804"/>
     <w:rsid w:val="00D05269"/>
     <w:rsid w:val="00D13CA5"/>
+    <w:rsid w:val="00D405BF"/>
     <w:rsid w:val="00D72CB9"/>
     <w:rsid w:val="00E25325"/>
     <w:rsid w:val="00E40CCD"/>

</xml_diff>